<commit_message>
feature: Visual Paradigm class diagram
</commit_message>
<xml_diff>
--- a/CS101 - Projektna dokumentacija.docx
+++ b/CS101 - Projektna dokumentacija.docx
@@ -6877,13 +6877,7 @@
         <w:rPr>
           <w:rFonts w:ascii="Arial" w:hAnsi="Arial" w:cs="Arial"/>
         </w:rPr>
-        <w:t xml:space="preserve"> - </w:t>
-      </w:r>
-      <w:r>
-        <w:rPr>
-          <w:rFonts w:ascii="Arial" w:hAnsi="Arial" w:cs="Arial"/>
-        </w:rPr>
-        <w:t xml:space="preserve">ova </w:t>
+        <w:t xml:space="preserve"> - ova </w:t>
       </w:r>
       <w:proofErr w:type="spellStart"/>
       <w:r>
@@ -6923,13 +6917,7 @@
         <w:rPr>
           <w:rFonts w:ascii="Arial" w:hAnsi="Arial" w:cs="Arial"/>
         </w:rPr>
-        <w:t>,</w:t>
-      </w:r>
-      <w:r>
-        <w:rPr>
-          <w:rFonts w:ascii="Arial" w:hAnsi="Arial" w:cs="Arial"/>
-        </w:rPr>
-        <w:t xml:space="preserve"> </w:t>
+        <w:t xml:space="preserve">, </w:t>
       </w:r>
       <w:proofErr w:type="spellStart"/>
       <w:r>
@@ -6971,13 +6959,7 @@
         <w:rPr>
           <w:rFonts w:ascii="Arial" w:hAnsi="Arial" w:cs="Arial"/>
         </w:rPr>
-        <w:t>,</w:t>
-      </w:r>
-      <w:r>
-        <w:rPr>
-          <w:rFonts w:ascii="Arial" w:hAnsi="Arial" w:cs="Arial"/>
-        </w:rPr>
-        <w:t xml:space="preserve"> </w:t>
+        <w:t xml:space="preserve">, </w:t>
       </w:r>
       <w:proofErr w:type="spellStart"/>
       <w:r>
@@ -7087,13 +7069,7 @@
         <w:rPr>
           <w:rFonts w:ascii="Arial" w:hAnsi="Arial" w:cs="Arial"/>
         </w:rPr>
-        <w:t xml:space="preserve"> - </w:t>
-      </w:r>
-      <w:r>
-        <w:rPr>
-          <w:rFonts w:ascii="Arial" w:hAnsi="Arial" w:cs="Arial"/>
-        </w:rPr>
-        <w:t xml:space="preserve">ova </w:t>
+        <w:t xml:space="preserve"> - ova </w:t>
       </w:r>
       <w:proofErr w:type="spellStart"/>
       <w:r>
@@ -8954,13 +8930,7 @@
         <w:rPr>
           <w:rFonts w:ascii="Arial" w:hAnsi="Arial" w:cs="Arial"/>
         </w:rPr>
-        <w:t xml:space="preserve">. </w:t>
-      </w:r>
-      <w:r>
-        <w:rPr>
-          <w:rFonts w:ascii="Arial" w:hAnsi="Arial" w:cs="Arial"/>
-        </w:rPr>
-        <w:t xml:space="preserve">Ova </w:t>
+        <w:t xml:space="preserve">. Ova </w:t>
       </w:r>
       <w:proofErr w:type="spellStart"/>
       <w:r>
@@ -9087,13 +9057,7 @@
         <w:rPr>
           <w:rFonts w:ascii="Arial" w:hAnsi="Arial" w:cs="Arial"/>
         </w:rPr>
-        <w:t xml:space="preserve"> </w:t>
-      </w:r>
-      <w:r>
-        <w:rPr>
-          <w:rFonts w:ascii="Arial" w:hAnsi="Arial" w:cs="Arial"/>
-        </w:rPr>
-        <w:t xml:space="preserve"> </w:t>
+        <w:t xml:space="preserve">  </w:t>
       </w:r>
       <w:proofErr w:type="spellStart"/>
       <w:r>
@@ -9150,19 +9114,7 @@
         <w:rPr>
           <w:rFonts w:ascii="Arial" w:hAnsi="Arial" w:cs="Arial"/>
         </w:rPr>
-        <w:t xml:space="preserve">, </w:t>
-      </w:r>
-      <w:r>
-        <w:rPr>
-          <w:rFonts w:ascii="Arial" w:hAnsi="Arial" w:cs="Arial"/>
-        </w:rPr>
-        <w:t>a</w:t>
-      </w:r>
-      <w:r>
-        <w:rPr>
-          <w:rFonts w:ascii="Arial" w:hAnsi="Arial" w:cs="Arial"/>
-        </w:rPr>
-        <w:t xml:space="preserve"> </w:t>
+        <w:t xml:space="preserve">, a </w:t>
       </w:r>
       <w:proofErr w:type="spellStart"/>
       <w:r>
@@ -9951,6 +9903,121 @@
     </w:p>
     <w:p>
       <w:pPr>
+        <w:ind w:left="360"/>
+        <w:rPr>
+          <w:rFonts w:ascii="Arial" w:hAnsi="Arial" w:cs="Arial"/>
+          <w:b/>
+        </w:rPr>
+      </w:pPr>
+      <w:proofErr w:type="spellStart"/>
+      <w:r>
+        <w:rPr>
+          <w:rFonts w:ascii="Arial" w:hAnsi="Arial" w:cs="Arial"/>
+          <w:b/>
+        </w:rPr>
+        <w:t>Klasni</w:t>
+      </w:r>
+      <w:proofErr w:type="spellEnd"/>
+      <w:r>
+        <w:rPr>
+          <w:rFonts w:ascii="Arial" w:hAnsi="Arial" w:cs="Arial"/>
+          <w:b/>
+        </w:rPr>
+        <w:t xml:space="preserve"> </w:t>
+      </w:r>
+      <w:proofErr w:type="spellStart"/>
+      <w:r>
+        <w:rPr>
+          <w:rFonts w:ascii="Arial" w:hAnsi="Arial" w:cs="Arial"/>
+          <w:b/>
+        </w:rPr>
+        <w:t>dijagram</w:t>
+      </w:r>
+      <w:proofErr w:type="spellEnd"/>
+      <w:r>
+        <w:rPr>
+          <w:rFonts w:ascii="Arial" w:hAnsi="Arial" w:cs="Arial"/>
+          <w:b/>
+        </w:rPr>
+        <w:t xml:space="preserve"> </w:t>
+      </w:r>
+      <w:proofErr w:type="spellStart"/>
+      <w:r>
+        <w:rPr>
+          <w:rFonts w:ascii="Arial" w:hAnsi="Arial" w:cs="Arial"/>
+          <w:b/>
+        </w:rPr>
+        <w:t>programa</w:t>
+      </w:r>
+      <w:proofErr w:type="spellEnd"/>
+      <w:r>
+        <w:rPr>
+          <w:rFonts w:ascii="Arial" w:hAnsi="Arial" w:cs="Arial"/>
+          <w:b/>
+        </w:rPr>
+        <w:t>:</w:t>
+      </w:r>
+      <w:bookmarkStart w:id="3" w:name="_GoBack"/>
+      <w:bookmarkEnd w:id="3"/>
+    </w:p>
+    <w:p>
+      <w:pPr>
+        <w:ind w:left="360"/>
+        <w:rPr>
+          <w:rFonts w:ascii="Arial" w:hAnsi="Arial" w:cs="Arial"/>
+        </w:rPr>
+      </w:pPr>
+      <w:r>
+        <w:rPr>
+          <w:rFonts w:ascii="Arial" w:hAnsi="Arial" w:cs="Arial"/>
+          <w:noProof/>
+        </w:rPr>
+        <w:lastRenderedPageBreak/>
+        <w:drawing>
+          <wp:inline distT="0" distB="0" distL="0" distR="0" wp14:anchorId="2DB21BD9" wp14:editId="4749C462">
+            <wp:extent cx="5943600" cy="3677285"/>
+            <wp:effectExtent l="0" t="0" r="0" b="0"/>
+            <wp:docPr id="11" name="Picture 11"/>
+            <wp:cNvGraphicFramePr>
+              <a:graphicFrameLocks xmlns:a="http://schemas.openxmlformats.org/drawingml/2006/main" noChangeAspect="1"/>
+            </wp:cNvGraphicFramePr>
+            <a:graphic xmlns:a="http://schemas.openxmlformats.org/drawingml/2006/main">
+              <a:graphicData uri="http://schemas.openxmlformats.org/drawingml/2006/picture">
+                <pic:pic xmlns:pic="http://schemas.openxmlformats.org/drawingml/2006/picture">
+                  <pic:nvPicPr>
+                    <pic:cNvPr id="11" name="KvizClassDiagram.png"/>
+                    <pic:cNvPicPr/>
+                  </pic:nvPicPr>
+                  <pic:blipFill>
+                    <a:blip r:embed="rId9" cstate="print">
+                      <a:extLst>
+                        <a:ext uri="{28A0092B-C50C-407E-A947-70E740481C1C}">
+                          <a14:useLocalDpi xmlns:a14="http://schemas.microsoft.com/office/drawing/2010/main" val="0"/>
+                        </a:ext>
+                      </a:extLst>
+                    </a:blip>
+                    <a:stretch>
+                      <a:fillRect/>
+                    </a:stretch>
+                  </pic:blipFill>
+                  <pic:spPr>
+                    <a:xfrm>
+                      <a:off x="0" y="0"/>
+                      <a:ext cx="5943600" cy="3677285"/>
+                    </a:xfrm>
+                    <a:prstGeom prst="rect">
+                      <a:avLst/>
+                    </a:prstGeom>
+                  </pic:spPr>
+                </pic:pic>
+              </a:graphicData>
+            </a:graphic>
+          </wp:inline>
+        </w:drawing>
+      </w:r>
+    </w:p>
+    <w:p>
+      <w:pPr>
         <w:pStyle w:val="Heading1"/>
         <w:numPr>
           <w:ilvl w:val="0"/>
@@ -9962,7 +10029,7 @@
           <w:szCs w:val="44"/>
         </w:rPr>
       </w:pPr>
-      <w:bookmarkStart w:id="3" w:name="_Toc491866987"/>
+      <w:bookmarkStart w:id="4" w:name="_Toc491866987"/>
       <w:proofErr w:type="spellStart"/>
       <w:r>
         <w:rPr>
@@ -9990,7 +10057,7 @@
         </w:rPr>
         <w:t>uputstvo</w:t>
       </w:r>
-      <w:bookmarkEnd w:id="3"/>
+      <w:bookmarkEnd w:id="4"/>
       <w:proofErr w:type="spellEnd"/>
     </w:p>
     <w:p>
@@ -10012,22 +10079,15 @@
           <w:rFonts w:ascii="Arial" w:hAnsi="Arial" w:cs="Arial"/>
           <w:b/>
         </w:rPr>
-        <w:t>1</w:t>
-      </w:r>
-      <w:proofErr w:type="spellStart"/>
-      <w:r>
-        <w:rPr>
-          <w:rFonts w:ascii="Arial" w:hAnsi="Arial" w:cs="Arial"/>
-          <w:b/>
-        </w:rPr>
-        <w:t>.</w:t>
-      </w:r>
-      <w:r>
-        <w:rPr>
-          <w:rFonts w:ascii="Arial" w:hAnsi="Arial" w:cs="Arial"/>
-        </w:rPr>
-        <w:t xml:space="preserve"> </w:t>
-      </w:r>
+        <w:t>1.</w:t>
+      </w:r>
+      <w:r>
+        <w:rPr>
+          <w:rFonts w:ascii="Arial" w:hAnsi="Arial" w:cs="Arial"/>
+        </w:rPr>
+        <w:t xml:space="preserve"> </w:t>
+      </w:r>
+      <w:proofErr w:type="spellStart"/>
       <w:r>
         <w:rPr>
           <w:rFonts w:ascii="Arial" w:hAnsi="Arial" w:cs="Arial"/>
@@ -10163,7 +10223,7 @@
                     <pic:cNvPicPr/>
                   </pic:nvPicPr>
                   <pic:blipFill>
-                    <a:blip r:embed="rId9">
+                    <a:blip r:embed="rId10">
                       <a:extLst>
                         <a:ext uri="{28A0092B-C50C-407E-A947-70E740481C1C}">
                           <a14:useLocalDpi xmlns:a14="http://schemas.microsoft.com/office/drawing/2010/main" val="0"/>
@@ -10387,7 +10447,7 @@
                     <pic:cNvPicPr/>
                   </pic:nvPicPr>
                   <pic:blipFill>
-                    <a:blip r:embed="rId10">
+                    <a:blip r:embed="rId11">
                       <a:extLst>
                         <a:ext uri="{28A0092B-C50C-407E-A947-70E740481C1C}">
                           <a14:useLocalDpi xmlns:a14="http://schemas.microsoft.com/office/drawing/2010/main" val="0"/>
@@ -11112,7 +11172,7 @@
                     <pic:cNvPicPr/>
                   </pic:nvPicPr>
                   <pic:blipFill>
-                    <a:blip r:embed="rId11">
+                    <a:blip r:embed="rId12">
                       <a:extLst>
                         <a:ext uri="{28A0092B-C50C-407E-A947-70E740481C1C}">
                           <a14:useLocalDpi xmlns:a14="http://schemas.microsoft.com/office/drawing/2010/main" val="0"/>
@@ -11330,7 +11390,7 @@
                     <pic:cNvPicPr/>
                   </pic:nvPicPr>
                   <pic:blipFill>
-                    <a:blip r:embed="rId12">
+                    <a:blip r:embed="rId13">
                       <a:extLst>
                         <a:ext uri="{28A0092B-C50C-407E-A947-70E740481C1C}">
                           <a14:useLocalDpi xmlns:a14="http://schemas.microsoft.com/office/drawing/2010/main" val="0"/>
@@ -11610,7 +11670,7 @@
                     <pic:cNvPicPr/>
                   </pic:nvPicPr>
                   <pic:blipFill>
-                    <a:blip r:embed="rId13">
+                    <a:blip r:embed="rId14">
                       <a:extLst>
                         <a:ext uri="{28A0092B-C50C-407E-A947-70E740481C1C}">
                           <a14:useLocalDpi xmlns:a14="http://schemas.microsoft.com/office/drawing/2010/main" val="0"/>
@@ -11868,7 +11928,7 @@
                     <pic:cNvPicPr/>
                   </pic:nvPicPr>
                   <pic:blipFill>
-                    <a:blip r:embed="rId14">
+                    <a:blip r:embed="rId15">
                       <a:extLst>
                         <a:ext uri="{28A0092B-C50C-407E-A947-70E740481C1C}">
                           <a14:useLocalDpi xmlns:a14="http://schemas.microsoft.com/office/drawing/2010/main" val="0"/>
@@ -12907,7 +12967,7 @@
                     <pic:cNvPicPr/>
                   </pic:nvPicPr>
                   <pic:blipFill>
-                    <a:blip r:embed="rId15">
+                    <a:blip r:embed="rId16">
                       <a:extLst>
                         <a:ext uri="{28A0092B-C50C-407E-A947-70E740481C1C}">
                           <a14:useLocalDpi xmlns:a14="http://schemas.microsoft.com/office/drawing/2010/main" val="0"/>
@@ -13504,7 +13564,7 @@
                     <pic:cNvPicPr/>
                   </pic:nvPicPr>
                   <pic:blipFill>
-                    <a:blip r:embed="rId16">
+                    <a:blip r:embed="rId17">
                       <a:extLst>
                         <a:ext uri="{28A0092B-C50C-407E-A947-70E740481C1C}">
                           <a14:useLocalDpi xmlns:a14="http://schemas.microsoft.com/office/drawing/2010/main" val="0"/>
@@ -13606,7 +13666,7 @@
           <w:szCs w:val="44"/>
         </w:rPr>
       </w:pPr>
-      <w:bookmarkStart w:id="4" w:name="_Toc491866988"/>
+      <w:bookmarkStart w:id="5" w:name="_Toc491866988"/>
       <w:proofErr w:type="spellStart"/>
       <w:r>
         <w:rPr>
@@ -13616,7 +13676,7 @@
         </w:rPr>
         <w:t>Zaključak</w:t>
       </w:r>
-      <w:bookmarkEnd w:id="4"/>
+      <w:bookmarkEnd w:id="5"/>
       <w:proofErr w:type="spellEnd"/>
     </w:p>
     <w:p>
@@ -15494,8 +15554,6 @@
         </w:rPr>
         <w:t xml:space="preserve"> web-a</w:t>
       </w:r>
-      <w:bookmarkStart w:id="5" w:name="_GoBack"/>
-      <w:bookmarkEnd w:id="5"/>
     </w:p>
     <w:p>
       <w:pPr>
@@ -15542,7 +15600,7 @@
         </w:rPr>
         <w:t xml:space="preserve">- </w:t>
       </w:r>
-      <w:hyperlink r:id="rId17" w:history="1">
+      <w:hyperlink r:id="rId18" w:history="1">
         <w:r>
           <w:rPr>
             <w:rStyle w:val="Hyperlink"/>
@@ -15585,27 +15643,13 @@
         </w:rPr>
         <w:t xml:space="preserve">- </w:t>
       </w:r>
-      <w:hyperlink r:id="rId18" w:history="1">
+      <w:hyperlink r:id="rId19" w:history="1">
         <w:r>
           <w:rPr>
             <w:rStyle w:val="Hyperlink"/>
             <w:rFonts w:ascii="Arial" w:hAnsi="Arial" w:cs="Arial"/>
           </w:rPr>
-          <w:t>Oracle</w:t>
-        </w:r>
-        <w:r>
-          <w:rPr>
-            <w:rStyle w:val="Hyperlink"/>
-            <w:rFonts w:ascii="Arial" w:hAnsi="Arial" w:cs="Arial"/>
-          </w:rPr>
-          <w:t xml:space="preserve"> </w:t>
-        </w:r>
-        <w:r>
-          <w:rPr>
-            <w:rStyle w:val="Hyperlink"/>
-            <w:rFonts w:ascii="Arial" w:hAnsi="Arial" w:cs="Arial"/>
-          </w:rPr>
-          <w:t xml:space="preserve">Java </w:t>
+          <w:t xml:space="preserve">Oracle Java </w:t>
         </w:r>
         <w:proofErr w:type="spellStart"/>
         <w:r>
@@ -16692,6 +16736,7 @@
     <w:lsdException w:name="HTML Sample" w:semiHidden="1" w:unhideWhenUsed="1"/>
     <w:lsdException w:name="HTML Typewriter" w:semiHidden="1" w:unhideWhenUsed="1"/>
     <w:lsdException w:name="HTML Variable" w:semiHidden="1" w:unhideWhenUsed="1"/>
+    <w:lsdException w:name="Normal Table" w:semiHidden="1" w:unhideWhenUsed="1"/>
     <w:lsdException w:name="annotation subject" w:semiHidden="1" w:unhideWhenUsed="1"/>
     <w:lsdException w:name="No List" w:semiHidden="1" w:unhideWhenUsed="1"/>
     <w:lsdException w:name="Outline List 1" w:semiHidden="1" w:unhideWhenUsed="1"/>
@@ -16735,8 +16780,10 @@
     <w:lsdException w:name="Table Elegant" w:semiHidden="1" w:unhideWhenUsed="1"/>
     <w:lsdException w:name="Table Professional" w:semiHidden="1" w:unhideWhenUsed="1"/>
     <w:lsdException w:name="Table Subtle 1" w:semiHidden="1" w:unhideWhenUsed="1"/>
+    <w:lsdException w:name="Table Subtle 2" w:semiHidden="1" w:unhideWhenUsed="1"/>
     <w:lsdException w:name="Table Web 1" w:semiHidden="1" w:unhideWhenUsed="1"/>
     <w:lsdException w:name="Table Web 2" w:semiHidden="1" w:unhideWhenUsed="1"/>
+    <w:lsdException w:name="Table Web 3" w:semiHidden="1" w:unhideWhenUsed="1"/>
     <w:lsdException w:name="Balloon Text" w:semiHidden="1" w:unhideWhenUsed="1"/>
     <w:lsdException w:name="Table Grid" w:uiPriority="59"/>
     <w:lsdException w:name="Table Theme" w:semiHidden="1" w:unhideWhenUsed="1"/>
@@ -17537,7 +17584,7 @@
 </file>
 
 <file path=customXml/itemProps1.xml><?xml version="1.0" encoding="utf-8"?>
-<ds:datastoreItem xmlns:ds="http://schemas.openxmlformats.org/officeDocument/2006/customXml" ds:itemID="{9E7FCB00-BF6B-BB43-BAA8-4371D2A114DB}">
+<ds:datastoreItem xmlns:ds="http://schemas.openxmlformats.org/officeDocument/2006/customXml" ds:itemID="{0929CB05-6868-204E-8CE2-62A764DA10D2}">
   <ds:schemaRefs>
     <ds:schemaRef ds:uri="http://schemas.openxmlformats.org/officeDocument/2006/bibliography"/>
   </ds:schemaRefs>

</xml_diff>